<commit_message>
update a new version of lab reports
</commit_message>
<xml_diff>
--- a/exams/本部-试题汇编/15 步进电机相关试题 - 答案(更新).docx
+++ b/exams/本部-试题汇编/15 步进电机相关试题 - 答案(更新).docx
@@ -651,6 +651,7 @@
       <w:pPr>
         <w:spacing w:line="360" w:lineRule="auto"/>
         <w:rPr>
+          <w:rFonts w:ascii="仿宋" w:eastAsia="仿宋" w:hAnsi="仿宋"/>
           <w:b/>
           <w:sz w:val="24"/>
         </w:rPr>
@@ -688,12 +689,21 @@
       </w:r>
       <w:r>
         <w:rPr>
-          <w:rFonts w:hint="eastAsia"/>
-          <w:b/>
-          <w:sz w:val="24"/>
-          <w:u w:val="single"/>
-        </w:rPr>
-        <w:t xml:space="preserve">C </w:t>
+          <w:b/>
+          <w:color w:val="FF0000"/>
+          <w:sz w:val="24"/>
+          <w:u w:val="single"/>
+        </w:rPr>
+        <w:t>D</w:t>
+      </w:r>
+      <w:r>
+        <w:rPr>
+          <w:rFonts w:hint="eastAsia"/>
+          <w:b/>
+          <w:sz w:val="24"/>
+          <w:u w:val="single"/>
+        </w:rPr>
+        <w:t xml:space="preserve"> </w:t>
       </w:r>
       <w:r>
         <w:rPr>
@@ -710,6 +720,54 @@
           <w:sz w:val="24"/>
         </w:rPr>
         <w:t>。</w:t>
+      </w:r>
+      <w:r>
+        <w:rPr>
+          <w:rFonts w:ascii="仿宋" w:eastAsia="仿宋" w:hAnsi="仿宋" w:hint="eastAsia"/>
+          <w:b/>
+          <w:sz w:val="24"/>
+        </w:rPr>
+        <w:t>（</w:t>
+      </w:r>
+      <w:r>
+        <w:rPr>
+          <w:rFonts w:ascii="仿宋" w:eastAsia="仿宋" w:hAnsi="仿宋"/>
+          <w:b/>
+          <w:sz w:val="24"/>
+        </w:rPr>
+        <w:t>四相四拍运行</w:t>
+      </w:r>
+      <w:r>
+        <w:rPr>
+          <w:rFonts w:ascii="仿宋" w:eastAsia="仿宋" w:hAnsi="仿宋" w:hint="eastAsia"/>
+          <w:b/>
+          <w:sz w:val="24"/>
+        </w:rPr>
+        <w:t>有四相单四拍和四项双四拍，它们的起动转矩不同，跟</w:t>
+      </w:r>
+      <w:r>
+        <w:rPr>
+          <w:rFonts w:ascii="仿宋" w:eastAsia="仿宋" w:hAnsi="仿宋" w:hint="eastAsia"/>
+          <w:b/>
+          <w:sz w:val="24"/>
+        </w:rPr>
+        <w:t>四相八拍运行</w:t>
+      </w:r>
+      <w:r>
+        <w:rPr>
+          <w:rFonts w:ascii="仿宋" w:eastAsia="仿宋" w:hAnsi="仿宋" w:hint="eastAsia"/>
+          <w:b/>
+          <w:sz w:val="24"/>
+        </w:rPr>
+        <w:t>的起动转矩比较结果也不一样</w:t>
+      </w:r>
+      <w:r>
+        <w:rPr>
+          <w:rFonts w:ascii="仿宋" w:eastAsia="仿宋" w:hAnsi="仿宋" w:hint="eastAsia"/>
+          <w:b/>
+          <w:sz w:val="24"/>
+        </w:rPr>
+        <w:t>）</w:t>
       </w:r>
     </w:p>
     <w:p>
@@ -1474,7 +1532,6 @@
           <w:b/>
           <w:sz w:val="24"/>
         </w:rPr>
-        <w:lastRenderedPageBreak/>
         <w:t>(8)</w:t>
       </w:r>
       <w:r>

</xml_diff>